<commit_message>
Added a beginner learning sequence.
</commit_message>
<xml_diff>
--- a/doc/learning_plan_template.docx
+++ b/doc/learning_plan_template.docx
@@ -380,7 +380,411 @@
         <w:t xml:space="preserve"> activity will be completed.</w:t>
       </w:r>
       <w:r>
-        <w:t xml:space="preserve">  Remember: this is your plan so set realistic and achievable milestones.  If you have no technical experience, your instructor can provide a sample learning plan to get you started.</w:t>
+        <w:t xml:space="preserve">  </w:t>
+      </w:r>
+      <w:r>
+        <w:t xml:space="preserve">Assessment options are listed in each module.  </w:t>
+      </w:r>
+      <w:r>
+        <w:t>Remember: this is your plan so set realistic and achievable milestones.  If you have no technical experience, your instructor can provide a sample learning plan to get you started.</w:t>
+      </w:r>
+      <w:r>
+        <w:t xml:space="preserve"> </w:t>
+      </w:r>
+    </w:p>
+    <w:tbl>
+      <w:tblPr>
+        <w:tblStyle w:val="TableGrid"/>
+        <w:tblW w:w="9265" w:type="dxa"/>
+        <w:tblLook w:val="04A0" w:firstRow="1" w:lastRow="0" w:firstColumn="1" w:lastColumn="0" w:noHBand="0" w:noVBand="1"/>
+      </w:tblPr>
+      <w:tblGrid>
+        <w:gridCol w:w="2155"/>
+        <w:gridCol w:w="5400"/>
+        <w:gridCol w:w="990"/>
+        <w:gridCol w:w="720"/>
+      </w:tblGrid>
+      <w:tr>
+        <w:trPr>
+          <w:trHeight w:val="278"/>
+        </w:trPr>
+        <w:tc>
+          <w:tcPr>
+            <w:tcW w:w="2155" w:type="dxa"/>
+            <w:shd w:val="clear" w:color="auto" w:fill="DEEAF6" w:themeFill="accent5" w:themeFillTint="33"/>
+          </w:tcPr>
+          <w:p>
+            <w:pPr>
+              <w:spacing w:before="0" w:after="0" w:line="240" w:lineRule="auto"/>
+              <w:rPr>
+                <w:sz w:val="20"/>
+              </w:rPr>
+            </w:pPr>
+            <w:r>
+              <w:rPr>
+                <w:sz w:val="20"/>
+              </w:rPr>
+              <w:t xml:space="preserve">Module </w:t>
+            </w:r>
+          </w:p>
+        </w:tc>
+        <w:tc>
+          <w:tcPr>
+            <w:tcW w:w="5400" w:type="dxa"/>
+            <w:shd w:val="clear" w:color="auto" w:fill="DEEAF6" w:themeFill="accent5" w:themeFillTint="33"/>
+          </w:tcPr>
+          <w:p>
+            <w:pPr>
+              <w:spacing w:before="0" w:after="0" w:line="240" w:lineRule="auto"/>
+              <w:rPr>
+                <w:sz w:val="20"/>
+              </w:rPr>
+            </w:pPr>
+            <w:r>
+              <w:rPr>
+                <w:sz w:val="20"/>
+              </w:rPr>
+              <w:t>Deliverables</w:t>
+            </w:r>
+          </w:p>
+        </w:tc>
+        <w:tc>
+          <w:tcPr>
+            <w:tcW w:w="990" w:type="dxa"/>
+            <w:shd w:val="clear" w:color="auto" w:fill="DEEAF6" w:themeFill="accent5" w:themeFillTint="33"/>
+          </w:tcPr>
+          <w:p>
+            <w:pPr>
+              <w:spacing w:before="0" w:after="0" w:line="240" w:lineRule="auto"/>
+              <w:rPr>
+                <w:sz w:val="20"/>
+              </w:rPr>
+            </w:pPr>
+            <w:r>
+              <w:rPr>
+                <w:sz w:val="20"/>
+              </w:rPr>
+              <w:t>Due Date</w:t>
+            </w:r>
+          </w:p>
+        </w:tc>
+        <w:tc>
+          <w:tcPr>
+            <w:tcW w:w="720" w:type="dxa"/>
+            <w:shd w:val="clear" w:color="auto" w:fill="DEEAF6" w:themeFill="accent5" w:themeFillTint="33"/>
+          </w:tcPr>
+          <w:p>
+            <w:pPr>
+              <w:spacing w:before="0" w:after="0" w:line="240" w:lineRule="auto"/>
+              <w:rPr>
+                <w:sz w:val="20"/>
+              </w:rPr>
+            </w:pPr>
+            <w:r>
+              <w:rPr>
+                <w:sz w:val="20"/>
+              </w:rPr>
+              <w:t>Post</w:t>
+            </w:r>
+          </w:p>
+        </w:tc>
+      </w:tr>
+      <w:tr>
+        <w:tc>
+          <w:tcPr>
+            <w:tcW w:w="2155" w:type="dxa"/>
+          </w:tcPr>
+          <w:p>
+            <w:pPr>
+              <w:spacing w:before="0" w:after="0" w:line="240" w:lineRule="auto"/>
+              <w:rPr>
+                <w:sz w:val="20"/>
+              </w:rPr>
+            </w:pPr>
+          </w:p>
+        </w:tc>
+        <w:tc>
+          <w:tcPr>
+            <w:tcW w:w="5400" w:type="dxa"/>
+          </w:tcPr>
+          <w:p>
+            <w:pPr>
+              <w:spacing w:before="0" w:after="0" w:line="240" w:lineRule="auto"/>
+              <w:rPr>
+                <w:sz w:val="20"/>
+              </w:rPr>
+            </w:pPr>
+          </w:p>
+        </w:tc>
+        <w:tc>
+          <w:tcPr>
+            <w:tcW w:w="990" w:type="dxa"/>
+          </w:tcPr>
+          <w:p>
+            <w:pPr>
+              <w:spacing w:before="0" w:after="0" w:line="240" w:lineRule="auto"/>
+              <w:rPr>
+                <w:sz w:val="20"/>
+              </w:rPr>
+            </w:pPr>
+          </w:p>
+        </w:tc>
+        <w:tc>
+          <w:tcPr>
+            <w:tcW w:w="720" w:type="dxa"/>
+          </w:tcPr>
+          <w:p>
+            <w:pPr>
+              <w:spacing w:before="0" w:after="0" w:line="240" w:lineRule="auto"/>
+              <w:rPr>
+                <w:sz w:val="20"/>
+              </w:rPr>
+            </w:pPr>
+          </w:p>
+        </w:tc>
+      </w:tr>
+      <w:tr>
+        <w:tc>
+          <w:tcPr>
+            <w:tcW w:w="2155" w:type="dxa"/>
+          </w:tcPr>
+          <w:p>
+            <w:pPr>
+              <w:spacing w:before="0" w:after="0" w:line="240" w:lineRule="auto"/>
+              <w:rPr>
+                <w:sz w:val="20"/>
+              </w:rPr>
+            </w:pPr>
+          </w:p>
+        </w:tc>
+        <w:tc>
+          <w:tcPr>
+            <w:tcW w:w="5400" w:type="dxa"/>
+          </w:tcPr>
+          <w:p>
+            <w:pPr>
+              <w:spacing w:before="0" w:after="0" w:line="240" w:lineRule="auto"/>
+              <w:rPr>
+                <w:sz w:val="20"/>
+              </w:rPr>
+            </w:pPr>
+          </w:p>
+        </w:tc>
+        <w:tc>
+          <w:tcPr>
+            <w:tcW w:w="990" w:type="dxa"/>
+          </w:tcPr>
+          <w:p>
+            <w:pPr>
+              <w:spacing w:before="0" w:after="0" w:line="240" w:lineRule="auto"/>
+              <w:rPr>
+                <w:sz w:val="20"/>
+              </w:rPr>
+            </w:pPr>
+          </w:p>
+        </w:tc>
+        <w:tc>
+          <w:tcPr>
+            <w:tcW w:w="720" w:type="dxa"/>
+          </w:tcPr>
+          <w:p>
+            <w:pPr>
+              <w:spacing w:before="0" w:after="0" w:line="240" w:lineRule="auto"/>
+              <w:rPr>
+                <w:sz w:val="20"/>
+              </w:rPr>
+            </w:pPr>
+          </w:p>
+        </w:tc>
+      </w:tr>
+      <w:tr>
+        <w:tc>
+          <w:tcPr>
+            <w:tcW w:w="2155" w:type="dxa"/>
+          </w:tcPr>
+          <w:p>
+            <w:pPr>
+              <w:spacing w:before="0" w:after="0" w:line="240" w:lineRule="auto"/>
+              <w:rPr>
+                <w:sz w:val="20"/>
+              </w:rPr>
+            </w:pPr>
+          </w:p>
+        </w:tc>
+        <w:tc>
+          <w:tcPr>
+            <w:tcW w:w="5400" w:type="dxa"/>
+          </w:tcPr>
+          <w:p>
+            <w:pPr>
+              <w:spacing w:before="0" w:after="0" w:line="240" w:lineRule="auto"/>
+              <w:rPr>
+                <w:sz w:val="20"/>
+              </w:rPr>
+            </w:pPr>
+          </w:p>
+        </w:tc>
+        <w:tc>
+          <w:tcPr>
+            <w:tcW w:w="990" w:type="dxa"/>
+          </w:tcPr>
+          <w:p>
+            <w:pPr>
+              <w:spacing w:before="0" w:after="0" w:line="240" w:lineRule="auto"/>
+              <w:rPr>
+                <w:sz w:val="20"/>
+              </w:rPr>
+            </w:pPr>
+          </w:p>
+        </w:tc>
+        <w:tc>
+          <w:tcPr>
+            <w:tcW w:w="720" w:type="dxa"/>
+          </w:tcPr>
+          <w:p>
+            <w:pPr>
+              <w:spacing w:before="0" w:after="0" w:line="240" w:lineRule="auto"/>
+              <w:rPr>
+                <w:sz w:val="20"/>
+              </w:rPr>
+            </w:pPr>
+          </w:p>
+        </w:tc>
+      </w:tr>
+      <w:tr>
+        <w:tc>
+          <w:tcPr>
+            <w:tcW w:w="2155" w:type="dxa"/>
+          </w:tcPr>
+          <w:p>
+            <w:pPr>
+              <w:spacing w:before="0" w:after="0" w:line="240" w:lineRule="auto"/>
+              <w:rPr>
+                <w:sz w:val="20"/>
+              </w:rPr>
+            </w:pPr>
+          </w:p>
+        </w:tc>
+        <w:tc>
+          <w:tcPr>
+            <w:tcW w:w="5400" w:type="dxa"/>
+          </w:tcPr>
+          <w:p>
+            <w:pPr>
+              <w:spacing w:before="0" w:after="0" w:line="240" w:lineRule="auto"/>
+              <w:rPr>
+                <w:sz w:val="20"/>
+              </w:rPr>
+            </w:pPr>
+          </w:p>
+        </w:tc>
+        <w:tc>
+          <w:tcPr>
+            <w:tcW w:w="990" w:type="dxa"/>
+          </w:tcPr>
+          <w:p>
+            <w:pPr>
+              <w:spacing w:before="0" w:after="0" w:line="240" w:lineRule="auto"/>
+              <w:rPr>
+                <w:sz w:val="20"/>
+              </w:rPr>
+            </w:pPr>
+          </w:p>
+        </w:tc>
+        <w:tc>
+          <w:tcPr>
+            <w:tcW w:w="720" w:type="dxa"/>
+          </w:tcPr>
+          <w:p>
+            <w:pPr>
+              <w:spacing w:before="0" w:after="0" w:line="240" w:lineRule="auto"/>
+              <w:rPr>
+                <w:sz w:val="20"/>
+              </w:rPr>
+            </w:pPr>
+          </w:p>
+        </w:tc>
+      </w:tr>
+      <w:tr>
+        <w:tc>
+          <w:tcPr>
+            <w:tcW w:w="2155" w:type="dxa"/>
+          </w:tcPr>
+          <w:p>
+            <w:pPr>
+              <w:spacing w:before="0" w:after="0" w:line="240" w:lineRule="auto"/>
+              <w:rPr>
+                <w:sz w:val="20"/>
+              </w:rPr>
+            </w:pPr>
+          </w:p>
+        </w:tc>
+        <w:tc>
+          <w:tcPr>
+            <w:tcW w:w="5400" w:type="dxa"/>
+          </w:tcPr>
+          <w:p>
+            <w:pPr>
+              <w:spacing w:before="0" w:after="0" w:line="240" w:lineRule="auto"/>
+              <w:rPr>
+                <w:sz w:val="20"/>
+              </w:rPr>
+            </w:pPr>
+          </w:p>
+        </w:tc>
+        <w:tc>
+          <w:tcPr>
+            <w:tcW w:w="990" w:type="dxa"/>
+          </w:tcPr>
+          <w:p>
+            <w:pPr>
+              <w:spacing w:before="0" w:after="0" w:line="240" w:lineRule="auto"/>
+              <w:rPr>
+                <w:sz w:val="20"/>
+              </w:rPr>
+            </w:pPr>
+          </w:p>
+        </w:tc>
+        <w:tc>
+          <w:tcPr>
+            <w:tcW w:w="720" w:type="dxa"/>
+          </w:tcPr>
+          <w:p>
+            <w:pPr>
+              <w:spacing w:before="0" w:after="0" w:line="240" w:lineRule="auto"/>
+              <w:rPr>
+                <w:sz w:val="20"/>
+              </w:rPr>
+            </w:pPr>
+          </w:p>
+        </w:tc>
+      </w:tr>
+    </w:tbl>
+    <w:p/>
+    <w:p>
+      <w:pPr>
+        <w:spacing w:before="0" w:after="240" w:line="259" w:lineRule="auto"/>
+        <w:rPr>
+          <w:color w:val="2F5496" w:themeColor="accent1" w:themeShade="BF"/>
+        </w:rPr>
+      </w:pPr>
+      <w:r>
+        <w:rPr>
+          <w:color w:val="2F5496" w:themeColor="accent1" w:themeShade="BF"/>
+        </w:rPr>
+        <w:t xml:space="preserve">SAMPLE </w:t>
+      </w:r>
+      <w:r>
+        <w:rPr>
+          <w:color w:val="2F5496" w:themeColor="accent1" w:themeShade="BF"/>
+        </w:rPr>
+        <w:t xml:space="preserve">LEARNING SEQUENCE FOR </w:t>
+      </w:r>
+      <w:r>
+        <w:rPr>
+          <w:color w:val="2F5496" w:themeColor="accent1" w:themeShade="BF"/>
+        </w:rPr>
+        <w:t>NOVICES</w:t>
       </w:r>
     </w:p>
     <w:tbl>
@@ -391,8 +795,8 @@
       </w:tblPr>
       <w:tblGrid>
         <w:gridCol w:w="2155"/>
-        <w:gridCol w:w="6030"/>
-        <w:gridCol w:w="1170"/>
+        <w:gridCol w:w="6210"/>
+        <w:gridCol w:w="990"/>
       </w:tblGrid>
       <w:tr>
         <w:trPr>
@@ -420,7 +824,7 @@
         </w:tc>
         <w:tc>
           <w:tcPr>
-            <w:tcW w:w="6030" w:type="dxa"/>
+            <w:tcW w:w="6210" w:type="dxa"/>
             <w:shd w:val="clear" w:color="auto" w:fill="DEEAF6" w:themeFill="accent5" w:themeFillTint="33"/>
           </w:tcPr>
           <w:p>
@@ -440,7 +844,7 @@
         </w:tc>
         <w:tc>
           <w:tcPr>
-            <w:tcW w:w="1170" w:type="dxa"/>
+            <w:tcW w:w="990" w:type="dxa"/>
             <w:shd w:val="clear" w:color="auto" w:fill="DEEAF6" w:themeFill="accent5" w:themeFillTint="33"/>
           </w:tcPr>
           <w:p>
@@ -471,24 +875,36 @@
                 <w:sz w:val="20"/>
               </w:rPr>
             </w:pPr>
-          </w:p>
-        </w:tc>
-        <w:tc>
-          <w:tcPr>
-            <w:tcW w:w="6030" w:type="dxa"/>
-          </w:tcPr>
-          <w:p>
-            <w:pPr>
-              <w:spacing w:before="0" w:after="0" w:line="240" w:lineRule="auto"/>
-              <w:rPr>
-                <w:sz w:val="20"/>
-              </w:rPr>
-            </w:pPr>
-          </w:p>
-        </w:tc>
-        <w:tc>
-          <w:tcPr>
-            <w:tcW w:w="1170" w:type="dxa"/>
+            <w:r>
+              <w:rPr>
+                <w:sz w:val="20"/>
+              </w:rPr>
+              <w:t>Jupyter Notebooks</w:t>
+            </w:r>
+          </w:p>
+        </w:tc>
+        <w:tc>
+          <w:tcPr>
+            <w:tcW w:w="6210" w:type="dxa"/>
+          </w:tcPr>
+          <w:p>
+            <w:pPr>
+              <w:spacing w:before="0" w:after="0" w:line="240" w:lineRule="auto"/>
+              <w:rPr>
+                <w:sz w:val="20"/>
+              </w:rPr>
+            </w:pPr>
+            <w:r>
+              <w:rPr>
+                <w:sz w:val="20"/>
+              </w:rPr>
+              <w:t>Selected Assessment Options</w:t>
+            </w:r>
+          </w:p>
+        </w:tc>
+        <w:tc>
+          <w:tcPr>
+            <w:tcW w:w="990" w:type="dxa"/>
           </w:tcPr>
           <w:p>
             <w:pPr>
@@ -512,24 +928,36 @@
                 <w:sz w:val="20"/>
               </w:rPr>
             </w:pPr>
-          </w:p>
-        </w:tc>
-        <w:tc>
-          <w:tcPr>
-            <w:tcW w:w="6030" w:type="dxa"/>
-          </w:tcPr>
-          <w:p>
-            <w:pPr>
-              <w:spacing w:before="0" w:after="0" w:line="240" w:lineRule="auto"/>
-              <w:rPr>
-                <w:sz w:val="20"/>
-              </w:rPr>
-            </w:pPr>
-          </w:p>
-        </w:tc>
-        <w:tc>
-          <w:tcPr>
-            <w:tcW w:w="1170" w:type="dxa"/>
+            <w:r>
+              <w:rPr>
+                <w:sz w:val="20"/>
+              </w:rPr>
+              <w:t>Variables</w:t>
+            </w:r>
+          </w:p>
+        </w:tc>
+        <w:tc>
+          <w:tcPr>
+            <w:tcW w:w="6210" w:type="dxa"/>
+          </w:tcPr>
+          <w:p>
+            <w:pPr>
+              <w:spacing w:before="0" w:after="0" w:line="240" w:lineRule="auto"/>
+              <w:rPr>
+                <w:sz w:val="20"/>
+              </w:rPr>
+            </w:pPr>
+            <w:r>
+              <w:rPr>
+                <w:sz w:val="20"/>
+              </w:rPr>
+              <w:t>Selected Assessment Options</w:t>
+            </w:r>
+          </w:p>
+        </w:tc>
+        <w:tc>
+          <w:tcPr>
+            <w:tcW w:w="990" w:type="dxa"/>
           </w:tcPr>
           <w:p>
             <w:pPr>
@@ -553,24 +981,36 @@
                 <w:sz w:val="20"/>
               </w:rPr>
             </w:pPr>
-          </w:p>
-        </w:tc>
-        <w:tc>
-          <w:tcPr>
-            <w:tcW w:w="6030" w:type="dxa"/>
-          </w:tcPr>
-          <w:p>
-            <w:pPr>
-              <w:spacing w:before="0" w:after="0" w:line="240" w:lineRule="auto"/>
-              <w:rPr>
-                <w:sz w:val="20"/>
-              </w:rPr>
-            </w:pPr>
-          </w:p>
-        </w:tc>
-        <w:tc>
-          <w:tcPr>
-            <w:tcW w:w="1170" w:type="dxa"/>
+            <w:r>
+              <w:rPr>
+                <w:sz w:val="20"/>
+              </w:rPr>
+              <w:t>Type Conversions</w:t>
+            </w:r>
+          </w:p>
+        </w:tc>
+        <w:tc>
+          <w:tcPr>
+            <w:tcW w:w="6210" w:type="dxa"/>
+          </w:tcPr>
+          <w:p>
+            <w:pPr>
+              <w:spacing w:before="0" w:after="0" w:line="240" w:lineRule="auto"/>
+              <w:rPr>
+                <w:sz w:val="20"/>
+              </w:rPr>
+            </w:pPr>
+            <w:r>
+              <w:rPr>
+                <w:sz w:val="20"/>
+              </w:rPr>
+              <w:t>Selected Assessment Options</w:t>
+            </w:r>
+          </w:p>
+        </w:tc>
+        <w:tc>
+          <w:tcPr>
+            <w:tcW w:w="990" w:type="dxa"/>
           </w:tcPr>
           <w:p>
             <w:pPr>
@@ -594,24 +1034,36 @@
                 <w:sz w:val="20"/>
               </w:rPr>
             </w:pPr>
-          </w:p>
-        </w:tc>
-        <w:tc>
-          <w:tcPr>
-            <w:tcW w:w="6030" w:type="dxa"/>
-          </w:tcPr>
-          <w:p>
-            <w:pPr>
-              <w:spacing w:before="0" w:after="0" w:line="240" w:lineRule="auto"/>
-              <w:rPr>
-                <w:sz w:val="20"/>
-              </w:rPr>
-            </w:pPr>
-          </w:p>
-        </w:tc>
-        <w:tc>
-          <w:tcPr>
-            <w:tcW w:w="1170" w:type="dxa"/>
+            <w:r>
+              <w:rPr>
+                <w:sz w:val="20"/>
+              </w:rPr>
+              <w:t>Built-Ins</w:t>
+            </w:r>
+          </w:p>
+        </w:tc>
+        <w:tc>
+          <w:tcPr>
+            <w:tcW w:w="6210" w:type="dxa"/>
+          </w:tcPr>
+          <w:p>
+            <w:pPr>
+              <w:spacing w:before="0" w:after="0" w:line="240" w:lineRule="auto"/>
+              <w:rPr>
+                <w:sz w:val="20"/>
+              </w:rPr>
+            </w:pPr>
+            <w:r>
+              <w:rPr>
+                <w:sz w:val="20"/>
+              </w:rPr>
+              <w:t>Selected Assessment Options</w:t>
+            </w:r>
+          </w:p>
+        </w:tc>
+        <w:tc>
+          <w:tcPr>
+            <w:tcW w:w="990" w:type="dxa"/>
           </w:tcPr>
           <w:p>
             <w:pPr>
@@ -635,24 +1087,407 @@
                 <w:sz w:val="20"/>
               </w:rPr>
             </w:pPr>
-          </w:p>
-        </w:tc>
-        <w:tc>
-          <w:tcPr>
-            <w:tcW w:w="6030" w:type="dxa"/>
-          </w:tcPr>
-          <w:p>
-            <w:pPr>
-              <w:spacing w:before="0" w:after="0" w:line="240" w:lineRule="auto"/>
-              <w:rPr>
-                <w:sz w:val="20"/>
-              </w:rPr>
-            </w:pPr>
-          </w:p>
-        </w:tc>
-        <w:tc>
-          <w:tcPr>
-            <w:tcW w:w="1170" w:type="dxa"/>
+            <w:r>
+              <w:rPr>
+                <w:sz w:val="20"/>
+              </w:rPr>
+              <w:t>Libraries</w:t>
+            </w:r>
+          </w:p>
+        </w:tc>
+        <w:tc>
+          <w:tcPr>
+            <w:tcW w:w="6210" w:type="dxa"/>
+          </w:tcPr>
+          <w:p>
+            <w:pPr>
+              <w:spacing w:before="0" w:after="0" w:line="240" w:lineRule="auto"/>
+              <w:rPr>
+                <w:sz w:val="20"/>
+              </w:rPr>
+            </w:pPr>
+            <w:r>
+              <w:rPr>
+                <w:sz w:val="20"/>
+              </w:rPr>
+              <w:t>Selected Assessment Options</w:t>
+            </w:r>
+          </w:p>
+        </w:tc>
+        <w:tc>
+          <w:tcPr>
+            <w:tcW w:w="990" w:type="dxa"/>
+          </w:tcPr>
+          <w:p>
+            <w:pPr>
+              <w:spacing w:before="0" w:after="0" w:line="240" w:lineRule="auto"/>
+              <w:rPr>
+                <w:sz w:val="20"/>
+              </w:rPr>
+            </w:pPr>
+          </w:p>
+        </w:tc>
+      </w:tr>
+      <w:tr>
+        <w:tc>
+          <w:tcPr>
+            <w:tcW w:w="2155" w:type="dxa"/>
+          </w:tcPr>
+          <w:p>
+            <w:pPr>
+              <w:spacing w:before="0" w:after="0" w:line="240" w:lineRule="auto"/>
+              <w:rPr>
+                <w:sz w:val="20"/>
+              </w:rPr>
+            </w:pPr>
+            <w:r>
+              <w:rPr>
+                <w:sz w:val="20"/>
+              </w:rPr>
+              <w:t>Reading Tabular Data</w:t>
+            </w:r>
+          </w:p>
+        </w:tc>
+        <w:tc>
+          <w:tcPr>
+            <w:tcW w:w="6210" w:type="dxa"/>
+          </w:tcPr>
+          <w:p>
+            <w:pPr>
+              <w:spacing w:before="0" w:after="0" w:line="240" w:lineRule="auto"/>
+              <w:rPr>
+                <w:sz w:val="20"/>
+              </w:rPr>
+            </w:pPr>
+            <w:r>
+              <w:rPr>
+                <w:sz w:val="20"/>
+              </w:rPr>
+              <w:t>Selected Assessment Options</w:t>
+            </w:r>
+          </w:p>
+        </w:tc>
+        <w:tc>
+          <w:tcPr>
+            <w:tcW w:w="990" w:type="dxa"/>
+          </w:tcPr>
+          <w:p>
+            <w:pPr>
+              <w:spacing w:before="0" w:after="0" w:line="240" w:lineRule="auto"/>
+              <w:rPr>
+                <w:sz w:val="20"/>
+              </w:rPr>
+            </w:pPr>
+          </w:p>
+        </w:tc>
+      </w:tr>
+      <w:tr>
+        <w:tc>
+          <w:tcPr>
+            <w:tcW w:w="2155" w:type="dxa"/>
+          </w:tcPr>
+          <w:p>
+            <w:pPr>
+              <w:spacing w:before="0" w:after="0" w:line="240" w:lineRule="auto"/>
+              <w:rPr>
+                <w:sz w:val="20"/>
+              </w:rPr>
+            </w:pPr>
+            <w:r>
+              <w:rPr>
+                <w:sz w:val="20"/>
+              </w:rPr>
+              <w:t>Data Frames</w:t>
+            </w:r>
+          </w:p>
+        </w:tc>
+        <w:tc>
+          <w:tcPr>
+            <w:tcW w:w="6210" w:type="dxa"/>
+          </w:tcPr>
+          <w:p>
+            <w:pPr>
+              <w:spacing w:before="0" w:after="0" w:line="240" w:lineRule="auto"/>
+              <w:rPr>
+                <w:sz w:val="20"/>
+              </w:rPr>
+            </w:pPr>
+            <w:r>
+              <w:rPr>
+                <w:sz w:val="20"/>
+              </w:rPr>
+              <w:t>Selected Assessment Options</w:t>
+            </w:r>
+          </w:p>
+        </w:tc>
+        <w:tc>
+          <w:tcPr>
+            <w:tcW w:w="990" w:type="dxa"/>
+          </w:tcPr>
+          <w:p>
+            <w:pPr>
+              <w:spacing w:before="0" w:after="0" w:line="240" w:lineRule="auto"/>
+              <w:rPr>
+                <w:sz w:val="20"/>
+              </w:rPr>
+            </w:pPr>
+          </w:p>
+        </w:tc>
+      </w:tr>
+      <w:tr>
+        <w:tc>
+          <w:tcPr>
+            <w:tcW w:w="2155" w:type="dxa"/>
+          </w:tcPr>
+          <w:p>
+            <w:pPr>
+              <w:spacing w:before="0" w:after="0" w:line="240" w:lineRule="auto"/>
+              <w:rPr>
+                <w:sz w:val="20"/>
+              </w:rPr>
+            </w:pPr>
+            <w:r>
+              <w:rPr>
+                <w:sz w:val="20"/>
+              </w:rPr>
+              <w:t>Plotting</w:t>
+            </w:r>
+          </w:p>
+        </w:tc>
+        <w:tc>
+          <w:tcPr>
+            <w:tcW w:w="6210" w:type="dxa"/>
+          </w:tcPr>
+          <w:p>
+            <w:pPr>
+              <w:spacing w:before="0" w:after="0" w:line="240" w:lineRule="auto"/>
+              <w:rPr>
+                <w:sz w:val="20"/>
+              </w:rPr>
+            </w:pPr>
+            <w:r>
+              <w:rPr>
+                <w:sz w:val="20"/>
+              </w:rPr>
+              <w:t>Selected Assessment Options</w:t>
+            </w:r>
+          </w:p>
+        </w:tc>
+        <w:tc>
+          <w:tcPr>
+            <w:tcW w:w="990" w:type="dxa"/>
+          </w:tcPr>
+          <w:p>
+            <w:pPr>
+              <w:spacing w:before="0" w:after="0" w:line="240" w:lineRule="auto"/>
+              <w:rPr>
+                <w:sz w:val="20"/>
+              </w:rPr>
+            </w:pPr>
+          </w:p>
+        </w:tc>
+      </w:tr>
+      <w:tr>
+        <w:tc>
+          <w:tcPr>
+            <w:tcW w:w="2155" w:type="dxa"/>
+          </w:tcPr>
+          <w:p>
+            <w:pPr>
+              <w:spacing w:before="0" w:after="0" w:line="240" w:lineRule="auto"/>
+              <w:rPr>
+                <w:sz w:val="20"/>
+              </w:rPr>
+            </w:pPr>
+            <w:r>
+              <w:rPr>
+                <w:sz w:val="20"/>
+              </w:rPr>
+              <w:t>Loops</w:t>
+            </w:r>
+          </w:p>
+        </w:tc>
+        <w:tc>
+          <w:tcPr>
+            <w:tcW w:w="6210" w:type="dxa"/>
+          </w:tcPr>
+          <w:p>
+            <w:pPr>
+              <w:spacing w:before="0" w:after="0" w:line="240" w:lineRule="auto"/>
+              <w:rPr>
+                <w:sz w:val="20"/>
+              </w:rPr>
+            </w:pPr>
+            <w:r>
+              <w:rPr>
+                <w:sz w:val="20"/>
+              </w:rPr>
+              <w:t>Selected Assessment Options</w:t>
+            </w:r>
+          </w:p>
+        </w:tc>
+        <w:tc>
+          <w:tcPr>
+            <w:tcW w:w="990" w:type="dxa"/>
+          </w:tcPr>
+          <w:p>
+            <w:pPr>
+              <w:spacing w:before="0" w:after="0" w:line="240" w:lineRule="auto"/>
+              <w:rPr>
+                <w:sz w:val="20"/>
+              </w:rPr>
+            </w:pPr>
+          </w:p>
+        </w:tc>
+      </w:tr>
+      <w:tr>
+        <w:tc>
+          <w:tcPr>
+            <w:tcW w:w="2155" w:type="dxa"/>
+          </w:tcPr>
+          <w:p>
+            <w:pPr>
+              <w:spacing w:before="0" w:after="0" w:line="240" w:lineRule="auto"/>
+              <w:rPr>
+                <w:sz w:val="20"/>
+              </w:rPr>
+            </w:pPr>
+            <w:r>
+              <w:rPr>
+                <w:sz w:val="20"/>
+              </w:rPr>
+              <w:t>Conditionals</w:t>
+            </w:r>
+          </w:p>
+        </w:tc>
+        <w:tc>
+          <w:tcPr>
+            <w:tcW w:w="6210" w:type="dxa"/>
+          </w:tcPr>
+          <w:p>
+            <w:pPr>
+              <w:spacing w:before="0" w:after="0" w:line="240" w:lineRule="auto"/>
+              <w:rPr>
+                <w:sz w:val="20"/>
+              </w:rPr>
+            </w:pPr>
+            <w:r>
+              <w:rPr>
+                <w:sz w:val="20"/>
+              </w:rPr>
+              <w:t>Selected Assessment Options</w:t>
+            </w:r>
+          </w:p>
+        </w:tc>
+        <w:tc>
+          <w:tcPr>
+            <w:tcW w:w="990" w:type="dxa"/>
+          </w:tcPr>
+          <w:p>
+            <w:pPr>
+              <w:spacing w:before="0" w:after="0" w:line="240" w:lineRule="auto"/>
+              <w:rPr>
+                <w:sz w:val="20"/>
+              </w:rPr>
+            </w:pPr>
+          </w:p>
+        </w:tc>
+      </w:tr>
+      <w:tr>
+        <w:tc>
+          <w:tcPr>
+            <w:tcW w:w="2155" w:type="dxa"/>
+          </w:tcPr>
+          <w:p>
+            <w:pPr>
+              <w:spacing w:before="0" w:after="0" w:line="240" w:lineRule="auto"/>
+              <w:rPr>
+                <w:sz w:val="20"/>
+              </w:rPr>
+            </w:pPr>
+            <w:r>
+              <w:rPr>
+                <w:sz w:val="20"/>
+              </w:rPr>
+              <w:t>Functions</w:t>
+            </w:r>
+          </w:p>
+        </w:tc>
+        <w:tc>
+          <w:tcPr>
+            <w:tcW w:w="6210" w:type="dxa"/>
+          </w:tcPr>
+          <w:p>
+            <w:pPr>
+              <w:spacing w:before="0" w:after="0" w:line="240" w:lineRule="auto"/>
+              <w:rPr>
+                <w:sz w:val="20"/>
+              </w:rPr>
+            </w:pPr>
+            <w:r>
+              <w:rPr>
+                <w:sz w:val="20"/>
+              </w:rPr>
+              <w:t>Selected Assessment Options</w:t>
+            </w:r>
+          </w:p>
+        </w:tc>
+        <w:tc>
+          <w:tcPr>
+            <w:tcW w:w="990" w:type="dxa"/>
+          </w:tcPr>
+          <w:p>
+            <w:pPr>
+              <w:spacing w:before="0" w:after="0" w:line="240" w:lineRule="auto"/>
+              <w:rPr>
+                <w:sz w:val="20"/>
+              </w:rPr>
+            </w:pPr>
+          </w:p>
+        </w:tc>
+      </w:tr>
+      <w:tr>
+        <w:tc>
+          <w:tcPr>
+            <w:tcW w:w="2155" w:type="dxa"/>
+          </w:tcPr>
+          <w:p>
+            <w:pPr>
+              <w:spacing w:before="0" w:after="0" w:line="240" w:lineRule="auto"/>
+              <w:rPr>
+                <w:sz w:val="20"/>
+              </w:rPr>
+            </w:pPr>
+            <w:r>
+              <w:rPr>
+                <w:sz w:val="20"/>
+              </w:rPr>
+              <w:t>Style</w:t>
+            </w:r>
+          </w:p>
+        </w:tc>
+        <w:tc>
+          <w:tcPr>
+            <w:tcW w:w="6210" w:type="dxa"/>
+          </w:tcPr>
+          <w:p>
+            <w:pPr>
+              <w:spacing w:before="0" w:after="0" w:line="240" w:lineRule="auto"/>
+              <w:rPr>
+                <w:sz w:val="20"/>
+              </w:rPr>
+            </w:pPr>
+            <w:r>
+              <w:rPr>
+                <w:sz w:val="20"/>
+              </w:rPr>
+              <w:t>Selected Assessment Options</w:t>
+            </w:r>
+          </w:p>
+        </w:tc>
+        <w:tc>
+          <w:tcPr>
+            <w:tcW w:w="990" w:type="dxa"/>
           </w:tcPr>
           <w:p>
             <w:pPr>
@@ -676,7 +1511,6 @@
         <w:rPr>
           <w:color w:val="2F5496" w:themeColor="accent1" w:themeShade="BF"/>
         </w:rPr>
-        <w:lastRenderedPageBreak/>
         <w:t xml:space="preserve">TECHNICAL </w:t>
       </w:r>
       <w:r>

</xml_diff>

<commit_message>
Updates for the 03.08.21 orientation.
</commit_message>
<xml_diff>
--- a/doc/learning_plan_template.docx
+++ b/doc/learning_plan_template.docx
@@ -72,13 +72,7 @@
         <w:rPr>
           <w:rFonts w:eastAsia="Calibri" w:cs="Calibri"/>
         </w:rPr>
-        <w:t xml:space="preserve">Please use this template to create a customized learning plan.  Once completed, your seminar instructor will review and discuss the plan with you.  The research questions are just as important as the technical aspects of your learning plan because your research drives your learning goals.  </w:t>
-      </w:r>
-      <w:r>
-        <w:rPr>
-          <w:rFonts w:eastAsia="Calibri" w:cs="Calibri"/>
-        </w:rPr>
-        <w:t>In other words, your learning plan needs to have a focus.</w:t>
+        <w:t xml:space="preserve">Please use this template to create a customized learning plan.  Once completed, your seminar instructor will review and discuss the plan with you.  The research questions are as important as the technical aspects of your learning plan because your research drives your learning goals.  </w:t>
       </w:r>
     </w:p>
     <w:p>
@@ -370,6 +364,9 @@
       </w:r>
     </w:p>
     <w:p>
+      <w:pPr>
+        <w:spacing w:before="0" w:after="0" w:line="240" w:lineRule="auto"/>
+      </w:pPr>
       <w:r>
         <w:t>Please list the learning modules you will complete, what you plan to do to demonstrate mastery of the content (Deliverables), and the date by which th</w:t>
       </w:r>
@@ -386,11 +383,58 @@
         <w:t xml:space="preserve">Assessment options are listed in each module.  </w:t>
       </w:r>
       <w:r>
-        <w:t>Remember: this is your plan so set realistic and achievable milestones.  If you have no technical experience, your instructor can provide a sample learning plan to get you started.</w:t>
+        <w:t xml:space="preserve">Remember: this is your plan so set realistic and achievable milestones.  If you have no technical experience, </w:t>
+      </w:r>
+      <w:r>
+        <w:t>use the sample plan below as a starting point or contact me</w:t>
+      </w:r>
+      <w:r>
+        <w:t>.</w:t>
       </w:r>
       <w:r>
         <w:t xml:space="preserve"> </w:t>
       </w:r>
+      <w:r>
+        <w:t xml:space="preserve"> Also, keep in mind that you are not limited to the modules </w:t>
+      </w:r>
+      <w:r>
+        <w:t>in this seminar</w:t>
+      </w:r>
+      <w:r>
+        <w:t xml:space="preserve">.  For advanced students, I can also provide access to Nvidia’s online classes.  A list of their offerings can be found </w:t>
+      </w:r>
+      <w:r>
+        <w:t>at:</w:t>
+      </w:r>
+      <w:r>
+        <w:t xml:space="preserve"> </w:t>
+      </w:r>
+      <w:hyperlink r:id="rId5" w:history="1">
+        <w:r>
+          <w:rPr>
+            <w:rStyle w:val="Hyperlink"/>
+          </w:rPr>
+          <w:t>https://www.nvidia.com/en-us/training/online/</w:t>
+        </w:r>
+      </w:hyperlink>
+      <w:r>
+        <w:t xml:space="preserve">  And finally, some of you may want to do exercises listed at the end of each chapter in </w:t>
+      </w:r>
+      <w:r>
+        <w:rPr>
+          <w:i/>
+          <w:iCs/>
+        </w:rPr>
+        <w:t>Python Without Fear</w:t>
+      </w:r>
+      <w:r>
+        <w:t>.</w:t>
+      </w:r>
+    </w:p>
+    <w:p>
+      <w:pPr>
+        <w:spacing w:before="0" w:after="0" w:line="240" w:lineRule="auto"/>
+      </w:pPr>
     </w:p>
     <w:tbl>
       <w:tblPr>
@@ -1629,38 +1673,6 @@
           <w:color w:val="2F5496" w:themeColor="accent1" w:themeShade="BF"/>
         </w:rPr>
       </w:pPr>
-    </w:p>
-    <w:p>
-      <w:pPr>
-        <w:rPr>
-          <w:color w:val="2F5496" w:themeColor="accent1" w:themeShade="BF"/>
-        </w:rPr>
-      </w:pPr>
-      <w:r>
-        <w:rPr>
-          <w:color w:val="2F5496" w:themeColor="accent1" w:themeShade="BF"/>
-        </w:rPr>
-        <w:t>ADDITIONAL QUESTIONS</w:t>
-      </w:r>
-    </w:p>
-    <w:p>
-      <w:r>
-        <w:t xml:space="preserve">Would you like to </w:t>
-      </w:r>
-      <w:r>
-        <w:t>be added to our AI listserv</w:t>
-      </w:r>
-      <w:r>
-        <w:t>?</w:t>
-      </w:r>
-      <w:r>
-        <w:tab/>
-        <w:t>Yes</w:t>
-      </w:r>
-      <w:r>
-        <w:tab/>
-        <w:t>No</w:t>
-      </w:r>
     </w:p>
     <w:p/>
     <w:sectPr>
@@ -2379,6 +2391,29 @@
       <w:szCs w:val="24"/>
     </w:rPr>
   </w:style>
+  <w:style w:type="character" w:styleId="Hyperlink">
+    <w:name w:val="Hyperlink"/>
+    <w:basedOn w:val="DefaultParagraphFont"/>
+    <w:uiPriority w:val="99"/>
+    <w:unhideWhenUsed/>
+    <w:rsid w:val="009C0271"/>
+    <w:rPr>
+      <w:color w:val="0563C1" w:themeColor="hyperlink"/>
+      <w:u w:val="single"/>
+    </w:rPr>
+  </w:style>
+  <w:style w:type="character" w:styleId="UnresolvedMention">
+    <w:name w:val="Unresolved Mention"/>
+    <w:basedOn w:val="DefaultParagraphFont"/>
+    <w:uiPriority w:val="99"/>
+    <w:semiHidden/>
+    <w:unhideWhenUsed/>
+    <w:rsid w:val="009C0271"/>
+    <w:rPr>
+      <w:color w:val="605E5C"/>
+      <w:shd w:val="clear" w:color="auto" w:fill="E1DFDD"/>
+    </w:rPr>
+  </w:style>
 </w:styles>
 </file>
 

</xml_diff>